<commit_message>
Figuring out these temp files
</commit_message>
<xml_diff>
--- a/Windows_Red_Practice/Report.docx
+++ b/Windows_Red_Practice/Report.docx
@@ -763,7 +763,15 @@
         </w:rPr>
       </w:pPr>
       <w:r>
-        <w:t>Enter in the IP for the target machine into Firefox and perform a simple nmap scan of the target machine</w:t>
+        <w:t xml:space="preserve">Enter in the IP for the target machine into Firefox and perform a simple </w:t>
+      </w:r>
+      <w:proofErr w:type="spellStart"/>
+      <w:r>
+        <w:t>nmap</w:t>
+      </w:r>
+      <w:proofErr w:type="spellEnd"/>
+      <w:r>
+        <w:t xml:space="preserve"> scan of the target machine</w:t>
       </w:r>
     </w:p>
     <w:p>
@@ -984,7 +992,15 @@
         <w:t>Start up the msfconsole</w:t>
       </w:r>
       <w:r>
-        <w:t xml:space="preserve"> and search for the Rejetto exploit seen available for Metasploit</w:t>
+        <w:t xml:space="preserve"> and search for the </w:t>
+      </w:r>
+      <w:proofErr w:type="spellStart"/>
+      <w:r>
+        <w:t>Rejetto</w:t>
+      </w:r>
+      <w:proofErr w:type="spellEnd"/>
+      <w:r>
+        <w:t xml:space="preserve"> exploit seen available for Metasploit</w:t>
       </w:r>
     </w:p>
     <w:p>
@@ -1063,7 +1079,19 @@
         <w:rPr>
           <w:szCs w:val="24"/>
         </w:rPr>
-        <w:t>Set the RHOSTS to the target machine. (thinking RHOSTS is the Receiving Hosts)</w:t>
+        <w:t>Set the RHOSTS to the target machine. (</w:t>
+      </w:r>
+      <w:r>
+        <w:rPr>
+          <w:szCs w:val="24"/>
+        </w:rPr>
+        <w:t>Thinking</w:t>
+      </w:r>
+      <w:r>
+        <w:rPr>
+          <w:szCs w:val="24"/>
+        </w:rPr>
+        <w:t xml:space="preserve"> RHOSTS is the Receiving Hosts)</w:t>
       </w:r>
       <w:r>
         <w:rPr>
@@ -1211,7 +1239,15 @@
         </w:rPr>
       </w:pPr>
       <w:r>
-        <w:t>For example, when using searchsploit, I was unable to find exploits listed with HttpFileServer (since this is the name that came up with Nmap). Yet, simply adding in spaces (Http File Server) brought up all the exploits I needed.</w:t>
+        <w:t xml:space="preserve">For example, when using searchsploit, I was unable to find exploits listed with </w:t>
+      </w:r>
+      <w:proofErr w:type="spellStart"/>
+      <w:r>
+        <w:t>HttpFileServer</w:t>
+      </w:r>
+      <w:proofErr w:type="spellEnd"/>
+      <w:r>
+        <w:t xml:space="preserve"> (since this is the name that came up with Nmap). Yet, simply adding in spaces (Http File Server) brought up all the exploits I needed.</w:t>
       </w:r>
     </w:p>
     <w:p>

</xml_diff>